<commit_message>
Zombies now have random walk cycle
</commit_message>
<xml_diff>
--- a/Physics-Unity/Documents/ToDo.docx
+++ b/Physics-Unity/Documents/ToDo.docx
@@ -904,8 +904,14 @@
                                 <w:ilvl w:val="0"/>
                                 <w:numId w:val="1"/>
                               </w:numPr>
+                              <w:rPr>
+                                <w:highlight w:val="green"/>
+                              </w:rPr>
                             </w:pPr>
                             <w:r>
+                              <w:rPr>
+                                <w:highlight w:val="green"/>
+                              </w:rPr>
                               <w:t>Nav mesh script to seek the player</w:t>
                             </w:r>
                           </w:p>
@@ -1004,8 +1010,14 @@
                           <w:ilvl w:val="0"/>
                           <w:numId w:val="1"/>
                         </w:numPr>
+                        <w:rPr>
+                          <w:highlight w:val="green"/>
+                        </w:rPr>
                       </w:pPr>
                       <w:r>
+                        <w:rPr>
+                          <w:highlight w:val="green"/>
+                        </w:rPr>
                         <w:t>Nav mesh script to seek the player</w:t>
                       </w:r>
                     </w:p>

</xml_diff>

<commit_message>
Started work on traps
</commit_message>
<xml_diff>
--- a/Physics-Unity/Documents/ToDo.docx
+++ b/Physics-Unity/Documents/ToDo.docx
@@ -667,8 +667,14 @@
                                 <w:ilvl w:val="0"/>
                                 <w:numId w:val="1"/>
                               </w:numPr>
+                              <w:rPr>
+                                <w:highlight w:val="yellow"/>
+                              </w:rPr>
                             </w:pPr>
                             <w:r>
+                              <w:rPr>
+                                <w:highlight w:val="yellow"/>
+                              </w:rPr>
                               <w:t>Joints</w:t>
                             </w:r>
                           </w:p>
@@ -699,8 +705,14 @@
                                 <w:ilvl w:val="1"/>
                                 <w:numId w:val="1"/>
                               </w:numPr>
+                              <w:rPr>
+                                <w:highlight w:val="green"/>
+                              </w:rPr>
                             </w:pPr>
                             <w:r>
+                              <w:rPr>
+                                <w:highlight w:val="green"/>
+                              </w:rPr>
                               <w:t>A wrecking ball</w:t>
                             </w:r>
                           </w:p>
@@ -711,8 +723,14 @@
                                 <w:ilvl w:val="2"/>
                                 <w:numId w:val="1"/>
                               </w:numPr>
+                              <w:rPr>
+                                <w:highlight w:val="green"/>
+                              </w:rPr>
                             </w:pPr>
                             <w:r>
+                              <w:rPr>
+                                <w:highlight w:val="green"/>
+                              </w:rPr>
                               <w:t>Could be a triggerable wrecking ball?</w:t>
                             </w:r>
                           </w:p>
@@ -775,8 +793,14 @@
                           <w:ilvl w:val="0"/>
                           <w:numId w:val="1"/>
                         </w:numPr>
+                        <w:rPr>
+                          <w:highlight w:val="yellow"/>
+                        </w:rPr>
                       </w:pPr>
                       <w:r>
+                        <w:rPr>
+                          <w:highlight w:val="yellow"/>
+                        </w:rPr>
                         <w:t>Joints</w:t>
                       </w:r>
                     </w:p>
@@ -807,8 +831,14 @@
                           <w:ilvl w:val="1"/>
                           <w:numId w:val="1"/>
                         </w:numPr>
+                        <w:rPr>
+                          <w:highlight w:val="green"/>
+                        </w:rPr>
                       </w:pPr>
                       <w:r>
+                        <w:rPr>
+                          <w:highlight w:val="green"/>
+                        </w:rPr>
                         <w:t>A wrecking ball</w:t>
                       </w:r>
                     </w:p>
@@ -819,8 +849,14 @@
                           <w:ilvl w:val="2"/>
                           <w:numId w:val="1"/>
                         </w:numPr>
+                        <w:rPr>
+                          <w:highlight w:val="green"/>
+                        </w:rPr>
                       </w:pPr>
                       <w:r>
+                        <w:rPr>
+                          <w:highlight w:val="green"/>
+                        </w:rPr>
                         <w:t>Could be a triggerable wrecking ball?</w:t>
                       </w:r>
                     </w:p>
@@ -940,8 +976,14 @@
                                 <w:ilvl w:val="0"/>
                                 <w:numId w:val="1"/>
                               </w:numPr>
+                              <w:rPr>
+                                <w:highlight w:val="yellow"/>
+                              </w:rPr>
                             </w:pPr>
                             <w:r>
+                              <w:rPr>
+                                <w:highlight w:val="yellow"/>
+                              </w:rPr>
                               <w:t>Triggerable objects</w:t>
                             </w:r>
                           </w:p>
@@ -952,8 +994,14 @@
                                 <w:ilvl w:val="1"/>
                                 <w:numId w:val="1"/>
                               </w:numPr>
+                              <w:rPr>
+                                <w:highlight w:val="green"/>
+                              </w:rPr>
                             </w:pPr>
                             <w:r>
+                              <w:rPr>
+                                <w:highlight w:val="green"/>
+                              </w:rPr>
                               <w:t>Button for traps</w:t>
                             </w:r>
                           </w:p>
@@ -1046,8 +1094,14 @@
                           <w:ilvl w:val="0"/>
                           <w:numId w:val="1"/>
                         </w:numPr>
+                        <w:rPr>
+                          <w:highlight w:val="yellow"/>
+                        </w:rPr>
                       </w:pPr>
                       <w:r>
+                        <w:rPr>
+                          <w:highlight w:val="yellow"/>
+                        </w:rPr>
                         <w:t>Triggerable objects</w:t>
                       </w:r>
                     </w:p>
@@ -1058,8 +1112,14 @@
                           <w:ilvl w:val="1"/>
                           <w:numId w:val="1"/>
                         </w:numPr>
+                        <w:rPr>
+                          <w:highlight w:val="green"/>
+                        </w:rPr>
                       </w:pPr>
                       <w:r>
+                        <w:rPr>
+                          <w:highlight w:val="green"/>
+                        </w:rPr>
                         <w:t>Button for traps</w:t>
                       </w:r>
                     </w:p>
@@ -1155,8 +1215,14 @@
                                 <w:ilvl w:val="0"/>
                                 <w:numId w:val="3"/>
                               </w:numPr>
+                              <w:rPr>
+                                <w:highlight w:val="green"/>
+                              </w:rPr>
                             </w:pPr>
                             <w:r>
+                              <w:rPr>
+                                <w:highlight w:val="green"/>
+                              </w:rPr>
                               <w:t>Design a simple level</w:t>
                             </w:r>
                           </w:p>
@@ -1225,8 +1291,14 @@
                           <w:ilvl w:val="0"/>
                           <w:numId w:val="3"/>
                         </w:numPr>
+                        <w:rPr>
+                          <w:highlight w:val="green"/>
+                        </w:rPr>
                       </w:pPr>
                       <w:r>
+                        <w:rPr>
+                          <w:highlight w:val="green"/>
+                        </w:rPr>
                         <w:t>Design a simple level</w:t>
                       </w:r>
                     </w:p>

</xml_diff>

<commit_message>
Added a crushing trap and a flinging trap
</commit_message>
<xml_diff>
--- a/Physics-Unity/Documents/ToDo.docx
+++ b/Physics-Unity/Documents/ToDo.docx
@@ -3,6 +3,273 @@
 <w:document xmlns:wpc="http://schemas.microsoft.com/office/word/2010/wordprocessingCanvas" xmlns:cx="http://schemas.microsoft.com/office/drawing/2014/chartex" xmlns:cx1="http://schemas.microsoft.com/office/drawing/2015/9/8/chartex" xmlns:cx2="http://schemas.microsoft.com/office/drawing/2015/10/21/chartex" xmlns:cx3="http://schemas.microsoft.com/office/drawing/2016/5/9/chartex" xmlns:cx4="http://schemas.microsoft.com/office/drawing/2016/5/10/chartex" xmlns:cx5="http://schemas.microsoft.com/office/drawing/2016/5/11/chartex" xmlns:cx6="http://schemas.microsoft.com/office/drawing/2016/5/12/chartex" xmlns:cx7="http://schemas.microsoft.com/office/drawing/2016/5/13/chartex" xmlns:cx8="http://schemas.microsoft.com/office/drawing/2016/5/14/chartex" xmlns:mc="http://schemas.openxmlformats.org/markup-compatibility/2006" xmlns:aink="http://schemas.microsoft.com/office/drawing/2016/ink" xmlns:am3d="http://schemas.microsoft.com/office/drawing/2017/model3d" xmlns:o="urn:schemas-microsoft-com:office:office" xmlns:oel="http://schemas.microsoft.com/office/2019/extlst" xmlns:r="http://schemas.openxmlformats.org/officeDocument/2006/relationships" xmlns:m="http://schemas.openxmlformats.org/officeDocument/2006/math" xmlns:v="urn:schemas-microsoft-com:vml" xmlns:wp14="http://schemas.microsoft.com/office/word/2010/wordprocessingDrawing" xmlns:wp="http://schemas.openxmlformats.org/drawingml/2006/wordprocessingDrawing" xmlns:w10="urn:schemas-microsoft-com:office:word" xmlns:w="http://schemas.openxmlformats.org/wordprocessingml/2006/main" xmlns:w14="http://schemas.microsoft.com/office/word/2010/wordml" xmlns:w15="http://schemas.microsoft.com/office/word/2012/wordml" xmlns:w16cex="http://schemas.microsoft.com/office/word/2018/wordml/cex" xmlns:w16cid="http://schemas.microsoft.com/office/word/2016/wordml/cid" xmlns:w16="http://schemas.microsoft.com/office/word/2018/wordml" xmlns:w16sdtdh="http://schemas.microsoft.com/office/word/2020/wordml/sdtdatahash" xmlns:w16se="http://schemas.microsoft.com/office/word/2015/wordml/symex" xmlns:wpg="http://schemas.microsoft.com/office/word/2010/wordprocessingGroup" xmlns:wpi="http://schemas.microsoft.com/office/word/2010/wordprocessingInk" xmlns:wne="http://schemas.microsoft.com/office/word/2006/wordml" xmlns:wps="http://schemas.microsoft.com/office/word/2010/wordprocessingShape" mc:Ignorable="w14 w15 w16se w16cid w16 w16cex w16sdtdh wp14">
   <w:body>
     <w:p>
+      <w:r>
+        <w:rPr>
+          <w:noProof/>
+        </w:rPr>
+        <mc:AlternateContent>
+          <mc:Choice Requires="wps">
+            <w:drawing>
+              <wp:anchor distT="45720" distB="45720" distL="114300" distR="114300" simplePos="0" relativeHeight="251661312" behindDoc="0" locked="0" layoutInCell="1" allowOverlap="1" wp14:anchorId="05B2C87A" wp14:editId="507BAD7B">
+                <wp:simplePos x="0" y="0"/>
+                <wp:positionH relativeFrom="margin">
+                  <wp:align>right</wp:align>
+                </wp:positionH>
+                <wp:positionV relativeFrom="paragraph">
+                  <wp:posOffset>1038860</wp:posOffset>
+                </wp:positionV>
+                <wp:extent cx="5705475" cy="1076325"/>
+                <wp:effectExtent l="0" t="0" r="28575" b="28575"/>
+                <wp:wrapSquare wrapText="bothSides"/>
+                <wp:docPr id="1" name="Text Box 2"/>
+                <wp:cNvGraphicFramePr>
+                  <a:graphicFrameLocks xmlns:a="http://schemas.openxmlformats.org/drawingml/2006/main"/>
+                </wp:cNvGraphicFramePr>
+                <a:graphic xmlns:a="http://schemas.openxmlformats.org/drawingml/2006/main">
+                  <a:graphicData uri="http://schemas.microsoft.com/office/word/2010/wordprocessingShape">
+                    <wps:wsp>
+                      <wps:cNvSpPr txBox="1">
+                        <a:spLocks noChangeArrowheads="1"/>
+                      </wps:cNvSpPr>
+                      <wps:spPr bwMode="auto">
+                        <a:xfrm>
+                          <a:off x="0" y="0"/>
+                          <a:ext cx="5705475" cy="1076325"/>
+                        </a:xfrm>
+                        <a:prstGeom prst="rect">
+                          <a:avLst/>
+                        </a:prstGeom>
+                        <a:solidFill>
+                          <a:schemeClr val="accent4">
+                            <a:lumMod val="60000"/>
+                            <a:lumOff val="40000"/>
+                          </a:schemeClr>
+                        </a:solidFill>
+                        <a:ln w="9525">
+                          <a:solidFill>
+                            <a:srgbClr val="000000"/>
+                          </a:solidFill>
+                          <a:miter lim="800000"/>
+                          <a:headEnd/>
+                          <a:tailEnd/>
+                        </a:ln>
+                      </wps:spPr>
+                      <wps:txbx>
+                        <w:txbxContent>
+                          <w:p>
+                            <w:pPr>
+                              <w:pStyle w:val="ListParagraph"/>
+                              <w:numPr>
+                                <w:ilvl w:val="0"/>
+                                <w:numId w:val="1"/>
+                              </w:numPr>
+                              <w:rPr>
+                                <w:highlight w:val="green"/>
+                              </w:rPr>
+                            </w:pPr>
+                            <w:r>
+                              <w:rPr>
+                                <w:highlight w:val="green"/>
+                              </w:rPr>
+                              <w:t>Nav mesh script to seek the player</w:t>
+                            </w:r>
+                          </w:p>
+                          <w:p>
+                            <w:pPr>
+                              <w:pStyle w:val="ListParagraph"/>
+                              <w:numPr>
+                                <w:ilvl w:val="0"/>
+                                <w:numId w:val="1"/>
+                              </w:numPr>
+                              <w:rPr>
+                                <w:highlight w:val="green"/>
+                              </w:rPr>
+                            </w:pPr>
+                            <w:r>
+                              <w:rPr>
+                                <w:highlight w:val="green"/>
+                              </w:rPr>
+                              <w:t>Ragdoll enemies on death / grenade explosion</w:t>
+                            </w:r>
+                          </w:p>
+                          <w:p>
+                            <w:pPr>
+                              <w:pStyle w:val="ListParagraph"/>
+                              <w:numPr>
+                                <w:ilvl w:val="0"/>
+                                <w:numId w:val="1"/>
+                              </w:numPr>
+                              <w:rPr>
+                                <w:highlight w:val="green"/>
+                              </w:rPr>
+                            </w:pPr>
+                            <w:r>
+                              <w:rPr>
+                                <w:highlight w:val="green"/>
+                              </w:rPr>
+                              <w:t>Triggerable objects</w:t>
+                            </w:r>
+                          </w:p>
+                          <w:p>
+                            <w:pPr>
+                              <w:pStyle w:val="ListParagraph"/>
+                              <w:numPr>
+                                <w:ilvl w:val="1"/>
+                                <w:numId w:val="1"/>
+                              </w:numPr>
+                              <w:rPr>
+                                <w:highlight w:val="green"/>
+                              </w:rPr>
+                            </w:pPr>
+                            <w:r>
+                              <w:rPr>
+                                <w:highlight w:val="green"/>
+                              </w:rPr>
+                              <w:t>Button for traps</w:t>
+                            </w:r>
+                          </w:p>
+                          <w:p>
+                            <w:pPr>
+                              <w:pStyle w:val="ListParagraph"/>
+                              <w:numPr>
+                                <w:ilvl w:val="1"/>
+                                <w:numId w:val="1"/>
+                              </w:numPr>
+                              <w:rPr>
+                                <w:highlight w:val="green"/>
+                              </w:rPr>
+                            </w:pPr>
+                            <w:r>
+                              <w:rPr>
+                                <w:highlight w:val="green"/>
+                              </w:rPr>
+                              <w:t>Trap that activates when you go inside the trigger</w:t>
+                            </w:r>
+                          </w:p>
+                        </w:txbxContent>
+                      </wps:txbx>
+                      <wps:bodyPr rot="0" vert="horz" wrap="square" lIns="91440" tIns="45720" rIns="91440" bIns="45720" anchor="t" anchorCtr="0">
+                        <a:noAutofit/>
+                      </wps:bodyPr>
+                    </wps:wsp>
+                  </a:graphicData>
+                </a:graphic>
+                <wp14:sizeRelH relativeFrom="margin">
+                  <wp14:pctWidth>0</wp14:pctWidth>
+                </wp14:sizeRelH>
+                <wp14:sizeRelV relativeFrom="margin">
+                  <wp14:pctHeight>0</wp14:pctHeight>
+                </wp14:sizeRelV>
+              </wp:anchor>
+            </w:drawing>
+          </mc:Choice>
+          <mc:Fallback>
+            <w:pict>
+              <v:shapetype w14:anchorId="05B2C87A" id="_x0000_t202" coordsize="21600,21600" o:spt="202" path="m,l,21600r21600,l21600,xe">
+                <v:stroke joinstyle="miter"/>
+                <v:path gradientshapeok="t" o:connecttype="rect"/>
+              </v:shapetype>
+              <v:shape id="Text Box 2" o:spid="_x0000_s1026" type="#_x0000_t202" style="position:absolute;margin-left:398.05pt;margin-top:81.8pt;width:449.25pt;height:84.75pt;z-index:251661312;visibility:visible;mso-wrap-style:square;mso-width-percent:0;mso-height-percent:0;mso-wrap-distance-left:9pt;mso-wrap-distance-top:3.6pt;mso-wrap-distance-right:9pt;mso-wrap-distance-bottom:3.6pt;mso-position-horizontal:right;mso-position-horizontal-relative:margin;mso-position-vertical:absolute;mso-position-vertical-relative:text;mso-width-percent:0;mso-height-percent:0;mso-width-relative:margin;mso-height-relative:margin;v-text-anchor:top" o:gfxdata="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" fillcolor="#ffd966 [1943]">
+                <v:textbox>
+                  <w:txbxContent>
+                    <w:p>
+                      <w:pPr>
+                        <w:pStyle w:val="ListParagraph"/>
+                        <w:numPr>
+                          <w:ilvl w:val="0"/>
+                          <w:numId w:val="1"/>
+                        </w:numPr>
+                        <w:rPr>
+                          <w:highlight w:val="green"/>
+                        </w:rPr>
+                      </w:pPr>
+                      <w:r>
+                        <w:rPr>
+                          <w:highlight w:val="green"/>
+                        </w:rPr>
+                        <w:t>Nav mesh script to seek the player</w:t>
+                      </w:r>
+                    </w:p>
+                    <w:p>
+                      <w:pPr>
+                        <w:pStyle w:val="ListParagraph"/>
+                        <w:numPr>
+                          <w:ilvl w:val="0"/>
+                          <w:numId w:val="1"/>
+                        </w:numPr>
+                        <w:rPr>
+                          <w:highlight w:val="green"/>
+                        </w:rPr>
+                      </w:pPr>
+                      <w:r>
+                        <w:rPr>
+                          <w:highlight w:val="green"/>
+                        </w:rPr>
+                        <w:t>Ragdoll enemies on death / grenade explosion</w:t>
+                      </w:r>
+                    </w:p>
+                    <w:p>
+                      <w:pPr>
+                        <w:pStyle w:val="ListParagraph"/>
+                        <w:numPr>
+                          <w:ilvl w:val="0"/>
+                          <w:numId w:val="1"/>
+                        </w:numPr>
+                        <w:rPr>
+                          <w:highlight w:val="green"/>
+                        </w:rPr>
+                      </w:pPr>
+                      <w:r>
+                        <w:rPr>
+                          <w:highlight w:val="green"/>
+                        </w:rPr>
+                        <w:t>Triggerable objects</w:t>
+                      </w:r>
+                    </w:p>
+                    <w:p>
+                      <w:pPr>
+                        <w:pStyle w:val="ListParagraph"/>
+                        <w:numPr>
+                          <w:ilvl w:val="1"/>
+                          <w:numId w:val="1"/>
+                        </w:numPr>
+                        <w:rPr>
+                          <w:highlight w:val="green"/>
+                        </w:rPr>
+                      </w:pPr>
+                      <w:r>
+                        <w:rPr>
+                          <w:highlight w:val="green"/>
+                        </w:rPr>
+                        <w:t>Button for traps</w:t>
+                      </w:r>
+                    </w:p>
+                    <w:p>
+                      <w:pPr>
+                        <w:pStyle w:val="ListParagraph"/>
+                        <w:numPr>
+                          <w:ilvl w:val="1"/>
+                          <w:numId w:val="1"/>
+                        </w:numPr>
+                        <w:rPr>
+                          <w:highlight w:val="green"/>
+                        </w:rPr>
+                      </w:pPr>
+                      <w:r>
+                        <w:rPr>
+                          <w:highlight w:val="green"/>
+                        </w:rPr>
+                        <w:t>Trap that activates when you go inside the trigger</w:t>
+                      </w:r>
+                    </w:p>
+                  </w:txbxContent>
+                </v:textbox>
+                <w10:wrap type="square" anchorx="margin"/>
+              </v:shape>
+            </w:pict>
+          </mc:Fallback>
+        </mc:AlternateContent>
+      </w:r>
       <w:r>
         <w:rPr>
           <w:noProof/>
@@ -88,11 +355,7 @@
           </mc:Choice>
           <mc:Fallback>
             <w:pict>
-              <v:shapetype w14:anchorId="46D10110" id="_x0000_t202" coordsize="21600,21600" o:spt="202" path="m,l,21600r21600,l21600,xe">
-                <v:stroke joinstyle="miter"/>
-                <v:path gradientshapeok="t" o:connecttype="rect"/>
-              </v:shapetype>
-              <v:shape id="Text Box 2" o:spid="_x0000_s1026" type="#_x0000_t202" style="position:absolute;margin-left:128.25pt;margin-top:522.5pt;width:72.75pt;height:21.75pt;z-index:251669504;visibility:visible;mso-wrap-style:square;mso-width-percent:0;mso-height-percent:0;mso-wrap-distance-left:9pt;mso-wrap-distance-top:3.6pt;mso-wrap-distance-right:9pt;mso-wrap-distance-bottom:3.6pt;mso-position-horizontal:absolute;mso-position-horizontal-relative:text;mso-position-vertical:absolute;mso-position-vertical-relative:text;mso-width-percent:0;mso-height-percent:0;mso-width-relative:margin;mso-height-relative:margin;v-text-anchor:top" o:gfxdata="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">
+              <v:shape w14:anchorId="46D10110" id="_x0000_s1027" type="#_x0000_t202" style="position:absolute;margin-left:128.25pt;margin-top:522.5pt;width:72.75pt;height:21.75pt;z-index:251669504;visibility:visible;mso-wrap-style:square;mso-width-percent:0;mso-height-percent:0;mso-wrap-distance-left:9pt;mso-wrap-distance-top:3.6pt;mso-wrap-distance-right:9pt;mso-wrap-distance-bottom:3.6pt;mso-position-horizontal:absolute;mso-position-horizontal-relative:text;mso-position-vertical:absolute;mso-position-vertical-relative:text;mso-width-percent:0;mso-height-percent:0;mso-width-relative:margin;mso-height-relative:margin;v-text-anchor:top" o:gfxdata="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">
                 <v:textbox>
                   <w:txbxContent>
                     <w:p>
@@ -204,7 +467,7 @@
           </mc:Choice>
           <mc:Fallback>
             <w:pict>
-              <v:shape w14:anchorId="5B5ED323" id="_x0000_s1027" type="#_x0000_t202" style="position:absolute;margin-left:210.55pt;margin-top:522.5pt;width:111pt;height:21.75pt;z-index:251670528;visibility:visible;mso-wrap-style:square;mso-width-percent:0;mso-height-percent:0;mso-wrap-distance-left:9pt;mso-wrap-distance-top:3.6pt;mso-wrap-distance-right:9pt;mso-wrap-distance-bottom:3.6pt;mso-position-horizontal:absolute;mso-position-horizontal-relative:margin;mso-position-vertical:absolute;mso-position-vertical-relative:text;mso-width-percent:0;mso-height-percent:0;mso-width-relative:margin;mso-height-relative:margin;v-text-anchor:top" o:gfxdata="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">
+              <v:shape w14:anchorId="5B5ED323" id="_x0000_s1028" type="#_x0000_t202" style="position:absolute;margin-left:210.55pt;margin-top:522.5pt;width:111pt;height:21.75pt;z-index:251670528;visibility:visible;mso-wrap-style:square;mso-width-percent:0;mso-height-percent:0;mso-wrap-distance-left:9pt;mso-wrap-distance-top:3.6pt;mso-wrap-distance-right:9pt;mso-wrap-distance-bottom:3.6pt;mso-position-horizontal:absolute;mso-position-horizontal-relative:margin;mso-position-vertical:absolute;mso-position-vertical-relative:text;mso-width-percent:0;mso-height-percent:0;mso-width-relative:margin;mso-height-relative:margin;v-text-anchor:top" o:gfxdata="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">
                 <v:textbox>
                   <w:txbxContent>
                     <w:p>
@@ -339,7 +602,7 @@
           </mc:Choice>
           <mc:Fallback>
             <w:pict>
-              <v:shape w14:anchorId="35AE99AC" id="Text Box 4" o:spid="_x0000_s1028" type="#_x0000_t202" style="position:absolute;margin-left:398.05pt;margin-top:443.15pt;width:449.25pt;height:59.25pt;z-index:251667456;visibility:visible;mso-wrap-style:square;mso-width-percent:0;mso-height-percent:0;mso-wrap-distance-left:9pt;mso-wrap-distance-top:3.6pt;mso-wrap-distance-right:9pt;mso-wrap-distance-bottom:3.6pt;mso-position-horizontal:right;mso-position-horizontal-relative:margin;mso-position-vertical:absolute;mso-position-vertical-relative:text;mso-width-percent:0;mso-height-percent:0;mso-width-relative:margin;mso-height-relative:margin;v-text-anchor:top" o:gfxdata="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" fillcolor="#e2efd9 [665]">
+              <v:shape w14:anchorId="35AE99AC" id="Text Box 4" o:spid="_x0000_s1029" type="#_x0000_t202" style="position:absolute;margin-left:398.05pt;margin-top:443.15pt;width:449.25pt;height:59.25pt;z-index:251667456;visibility:visible;mso-wrap-style:square;mso-width-percent:0;mso-height-percent:0;mso-wrap-distance-left:9pt;mso-wrap-distance-top:3.6pt;mso-wrap-distance-right:9pt;mso-wrap-distance-bottom:3.6pt;mso-position-horizontal:right;mso-position-horizontal-relative:margin;mso-position-vertical:absolute;mso-position-vertical-relative:text;mso-width-percent:0;mso-height-percent:0;mso-width-relative:margin;mso-height-relative:margin;v-text-anchor:top" o:gfxdata="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" fillcolor="#e2efd9 [665]">
                 <v:textbox>
                   <w:txbxContent>
                     <w:p>
@@ -518,7 +781,7 @@
           </mc:Choice>
           <mc:Fallback>
             <w:pict>
-              <v:shape w14:anchorId="02DC403B" id="Text Box 3" o:spid="_x0000_s1029" type="#_x0000_t202" style="position:absolute;margin-left:398.05pt;margin-top:336.65pt;width:449.25pt;height:87pt;z-index:251665408;visibility:visible;mso-wrap-style:square;mso-width-percent:0;mso-height-percent:0;mso-wrap-distance-left:9pt;mso-wrap-distance-top:3.6pt;mso-wrap-distance-right:9pt;mso-wrap-distance-bottom:3.6pt;mso-position-horizontal:right;mso-position-horizontal-relative:margin;mso-position-vertical:absolute;mso-position-vertical-relative:text;mso-width-percent:0;mso-height-percent:0;mso-width-relative:margin;mso-height-relative:margin;v-text-anchor:top" o:gfxdata="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" fillcolor="#c5e0b3 [1305]">
+              <v:shape w14:anchorId="02DC403B" id="Text Box 3" o:spid="_x0000_s1030" type="#_x0000_t202" style="position:absolute;margin-left:398.05pt;margin-top:336.65pt;width:449.25pt;height:87pt;z-index:251665408;visibility:visible;mso-wrap-style:square;mso-width-percent:0;mso-height-percent:0;mso-wrap-distance-left:9pt;mso-wrap-distance-top:3.6pt;mso-wrap-distance-right:9pt;mso-wrap-distance-bottom:3.6pt;mso-position-horizontal:right;mso-position-horizontal-relative:margin;mso-position-vertical:absolute;mso-position-vertical-relative:text;mso-width-percent:0;mso-height-percent:0;mso-width-relative:margin;mso-height-relative:margin;v-text-anchor:top" o:gfxdata="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" fillcolor="#c5e0b3 [1305]">
                 <v:textbox>
                   <w:txbxContent>
                     <w:p>
@@ -596,7 +859,7 @@
         <mc:AlternateContent>
           <mc:Choice Requires="wps">
             <w:drawing>
-              <wp:anchor distT="45720" distB="45720" distL="114300" distR="114300" simplePos="0" relativeHeight="251663360" behindDoc="0" locked="0" layoutInCell="1" allowOverlap="1" wp14:anchorId="0819DB74" wp14:editId="6AA2CFA9">
+              <wp:anchor distT="45720" distB="45720" distL="114300" distR="114300" simplePos="0" relativeHeight="251663360" behindDoc="0" locked="0" layoutInCell="1" allowOverlap="1" wp14:anchorId="0819DB74" wp14:editId="39C67A6B">
                 <wp:simplePos x="0" y="0"/>
                 <wp:positionH relativeFrom="margin">
                   <wp:align>right</wp:align>
@@ -763,7 +1026,7 @@
           </mc:Choice>
           <mc:Fallback>
             <w:pict>
-              <v:shape w14:anchorId="0819DB74" id="_x0000_s1030" type="#_x0000_t202" style="position:absolute;margin-left:398.05pt;margin-top:209.15pt;width:449.25pt;height:105.75pt;z-index:251663360;visibility:visible;mso-wrap-style:square;mso-width-percent:0;mso-height-percent:0;mso-wrap-distance-left:9pt;mso-wrap-distance-top:3.6pt;mso-wrap-distance-right:9pt;mso-wrap-distance-bottom:3.6pt;mso-position-horizontal:right;mso-position-horizontal-relative:margin;mso-position-vertical:absolute;mso-position-vertical-relative:text;mso-width-percent:0;mso-height-percent:0;mso-width-relative:margin;mso-height-relative:margin;v-text-anchor:top" o:gfxdata="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" fillcolor="#ffe599 [1303]">
+              <v:shape w14:anchorId="0819DB74" id="_x0000_s1031" type="#_x0000_t202" style="position:absolute;margin-left:398.05pt;margin-top:209.15pt;width:449.25pt;height:105.75pt;z-index:251663360;visibility:visible;mso-wrap-style:square;mso-width-percent:0;mso-height-percent:0;mso-wrap-distance-left:9pt;mso-wrap-distance-top:3.6pt;mso-wrap-distance-right:9pt;mso-wrap-distance-bottom:3.6pt;mso-position-horizontal:right;mso-position-horizontal-relative:margin;mso-position-vertical:absolute;mso-position-vertical-relative:text;mso-width-percent:0;mso-height-percent:0;mso-width-relative:margin;mso-height-relative:margin;v-text-anchor:top" o:gfxdata="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" fillcolor="#ffe599 [1303]">
                 <v:textbox>
                   <w:txbxContent>
                     <w:p>
@@ -866,281 +1129,6 @@
                       </w:pPr>
                       <w:r>
                         <w:t>Menus – pause / main</w:t>
-                      </w:r>
-                    </w:p>
-                  </w:txbxContent>
-                </v:textbox>
-                <w10:wrap type="square" anchorx="margin"/>
-              </v:shape>
-            </w:pict>
-          </mc:Fallback>
-        </mc:AlternateContent>
-      </w:r>
-      <w:r>
-        <w:rPr>
-          <w:noProof/>
-        </w:rPr>
-        <mc:AlternateContent>
-          <mc:Choice Requires="wps">
-            <w:drawing>
-              <wp:anchor distT="45720" distB="45720" distL="114300" distR="114300" simplePos="0" relativeHeight="251661312" behindDoc="0" locked="0" layoutInCell="1" allowOverlap="1" wp14:anchorId="05B2C87A" wp14:editId="715DBCCC">
-                <wp:simplePos x="0" y="0"/>
-                <wp:positionH relativeFrom="margin">
-                  <wp:align>right</wp:align>
-                </wp:positionH>
-                <wp:positionV relativeFrom="paragraph">
-                  <wp:posOffset>1038860</wp:posOffset>
-                </wp:positionV>
-                <wp:extent cx="5705475" cy="1333500"/>
-                <wp:effectExtent l="0" t="0" r="28575" b="19050"/>
-                <wp:wrapSquare wrapText="bothSides"/>
-                <wp:docPr id="1" name="Text Box 2"/>
-                <wp:cNvGraphicFramePr>
-                  <a:graphicFrameLocks xmlns:a="http://schemas.openxmlformats.org/drawingml/2006/main"/>
-                </wp:cNvGraphicFramePr>
-                <a:graphic xmlns:a="http://schemas.openxmlformats.org/drawingml/2006/main">
-                  <a:graphicData uri="http://schemas.microsoft.com/office/word/2010/wordprocessingShape">
-                    <wps:wsp>
-                      <wps:cNvSpPr txBox="1">
-                        <a:spLocks noChangeArrowheads="1"/>
-                      </wps:cNvSpPr>
-                      <wps:spPr bwMode="auto">
-                        <a:xfrm>
-                          <a:off x="0" y="0"/>
-                          <a:ext cx="5705475" cy="1333500"/>
-                        </a:xfrm>
-                        <a:prstGeom prst="rect">
-                          <a:avLst/>
-                        </a:prstGeom>
-                        <a:solidFill>
-                          <a:schemeClr val="accent4">
-                            <a:lumMod val="60000"/>
-                            <a:lumOff val="40000"/>
-                          </a:schemeClr>
-                        </a:solidFill>
-                        <a:ln w="9525">
-                          <a:solidFill>
-                            <a:srgbClr val="000000"/>
-                          </a:solidFill>
-                          <a:miter lim="800000"/>
-                          <a:headEnd/>
-                          <a:tailEnd/>
-                        </a:ln>
-                      </wps:spPr>
-                      <wps:txbx>
-                        <w:txbxContent>
-                          <w:p>
-                            <w:pPr>
-                              <w:pStyle w:val="ListParagraph"/>
-                              <w:numPr>
-                                <w:ilvl w:val="0"/>
-                                <w:numId w:val="1"/>
-                              </w:numPr>
-                              <w:rPr>
-                                <w:highlight w:val="green"/>
-                              </w:rPr>
-                            </w:pPr>
-                            <w:r>
-                              <w:rPr>
-                                <w:highlight w:val="green"/>
-                              </w:rPr>
-                              <w:t>Nav mesh script to seek the player</w:t>
-                            </w:r>
-                          </w:p>
-                          <w:p>
-                            <w:pPr>
-                              <w:pStyle w:val="ListParagraph"/>
-                              <w:numPr>
-                                <w:ilvl w:val="0"/>
-                                <w:numId w:val="1"/>
-                              </w:numPr>
-                              <w:rPr>
-                                <w:highlight w:val="green"/>
-                              </w:rPr>
-                            </w:pPr>
-                            <w:r>
-                              <w:rPr>
-                                <w:highlight w:val="green"/>
-                              </w:rPr>
-                              <w:t>Ragdoll enemies on death / grenade explosion</w:t>
-                            </w:r>
-                          </w:p>
-                          <w:p>
-                            <w:pPr>
-                              <w:pStyle w:val="ListParagraph"/>
-                              <w:numPr>
-                                <w:ilvl w:val="0"/>
-                                <w:numId w:val="1"/>
-                              </w:numPr>
-                              <w:rPr>
-                                <w:highlight w:val="yellow"/>
-                              </w:rPr>
-                            </w:pPr>
-                            <w:r>
-                              <w:rPr>
-                                <w:highlight w:val="yellow"/>
-                              </w:rPr>
-                              <w:t>Triggerable objects</w:t>
-                            </w:r>
-                          </w:p>
-                          <w:p>
-                            <w:pPr>
-                              <w:pStyle w:val="ListParagraph"/>
-                              <w:numPr>
-                                <w:ilvl w:val="1"/>
-                                <w:numId w:val="1"/>
-                              </w:numPr>
-                              <w:rPr>
-                                <w:highlight w:val="green"/>
-                              </w:rPr>
-                            </w:pPr>
-                            <w:r>
-                              <w:rPr>
-                                <w:highlight w:val="green"/>
-                              </w:rPr>
-                              <w:t>Button for traps</w:t>
-                            </w:r>
-                          </w:p>
-                          <w:p>
-                            <w:pPr>
-                              <w:pStyle w:val="ListParagraph"/>
-                              <w:numPr>
-                                <w:ilvl w:val="1"/>
-                                <w:numId w:val="1"/>
-                              </w:numPr>
-                            </w:pPr>
-                            <w:r>
-                              <w:t>Trap that activates when you go inside the trigger</w:t>
-                            </w:r>
-                          </w:p>
-                          <w:p>
-                            <w:pPr>
-                              <w:pStyle w:val="ListParagraph"/>
-                              <w:numPr>
-                                <w:ilvl w:val="1"/>
-                                <w:numId w:val="1"/>
-                              </w:numPr>
-                            </w:pPr>
-                            <w:r>
-                              <w:t>An elevator</w:t>
-                            </w:r>
-                          </w:p>
-                        </w:txbxContent>
-                      </wps:txbx>
-                      <wps:bodyPr rot="0" vert="horz" wrap="square" lIns="91440" tIns="45720" rIns="91440" bIns="45720" anchor="t" anchorCtr="0">
-                        <a:noAutofit/>
-                      </wps:bodyPr>
-                    </wps:wsp>
-                  </a:graphicData>
-                </a:graphic>
-                <wp14:sizeRelH relativeFrom="margin">
-                  <wp14:pctWidth>0</wp14:pctWidth>
-                </wp14:sizeRelH>
-                <wp14:sizeRelV relativeFrom="margin">
-                  <wp14:pctHeight>0</wp14:pctHeight>
-                </wp14:sizeRelV>
-              </wp:anchor>
-            </w:drawing>
-          </mc:Choice>
-          <mc:Fallback>
-            <w:pict>
-              <v:shape w14:anchorId="05B2C87A" id="_x0000_s1031" type="#_x0000_t202" style="position:absolute;margin-left:398.05pt;margin-top:81.8pt;width:449.25pt;height:105pt;z-index:251661312;visibility:visible;mso-wrap-style:square;mso-width-percent:0;mso-height-percent:0;mso-wrap-distance-left:9pt;mso-wrap-distance-top:3.6pt;mso-wrap-distance-right:9pt;mso-wrap-distance-bottom:3.6pt;mso-position-horizontal:right;mso-position-horizontal-relative:margin;mso-position-vertical:absolute;mso-position-vertical-relative:text;mso-width-percent:0;mso-height-percent:0;mso-width-relative:margin;mso-height-relative:margin;v-text-anchor:top" o:gfxdata="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" fillcolor="#ffd966 [1943]">
-                <v:textbox>
-                  <w:txbxContent>
-                    <w:p>
-                      <w:pPr>
-                        <w:pStyle w:val="ListParagraph"/>
-                        <w:numPr>
-                          <w:ilvl w:val="0"/>
-                          <w:numId w:val="1"/>
-                        </w:numPr>
-                        <w:rPr>
-                          <w:highlight w:val="green"/>
-                        </w:rPr>
-                      </w:pPr>
-                      <w:r>
-                        <w:rPr>
-                          <w:highlight w:val="green"/>
-                        </w:rPr>
-                        <w:t>Nav mesh script to seek the player</w:t>
-                      </w:r>
-                    </w:p>
-                    <w:p>
-                      <w:pPr>
-                        <w:pStyle w:val="ListParagraph"/>
-                        <w:numPr>
-                          <w:ilvl w:val="0"/>
-                          <w:numId w:val="1"/>
-                        </w:numPr>
-                        <w:rPr>
-                          <w:highlight w:val="green"/>
-                        </w:rPr>
-                      </w:pPr>
-                      <w:r>
-                        <w:rPr>
-                          <w:highlight w:val="green"/>
-                        </w:rPr>
-                        <w:t>Ragdoll enemies on death / grenade explosion</w:t>
-                      </w:r>
-                    </w:p>
-                    <w:p>
-                      <w:pPr>
-                        <w:pStyle w:val="ListParagraph"/>
-                        <w:numPr>
-                          <w:ilvl w:val="0"/>
-                          <w:numId w:val="1"/>
-                        </w:numPr>
-                        <w:rPr>
-                          <w:highlight w:val="yellow"/>
-                        </w:rPr>
-                      </w:pPr>
-                      <w:r>
-                        <w:rPr>
-                          <w:highlight w:val="yellow"/>
-                        </w:rPr>
-                        <w:t>Triggerable objects</w:t>
-                      </w:r>
-                    </w:p>
-                    <w:p>
-                      <w:pPr>
-                        <w:pStyle w:val="ListParagraph"/>
-                        <w:numPr>
-                          <w:ilvl w:val="1"/>
-                          <w:numId w:val="1"/>
-                        </w:numPr>
-                        <w:rPr>
-                          <w:highlight w:val="green"/>
-                        </w:rPr>
-                      </w:pPr>
-                      <w:r>
-                        <w:rPr>
-                          <w:highlight w:val="green"/>
-                        </w:rPr>
-                        <w:t>Button for traps</w:t>
-                      </w:r>
-                    </w:p>
-                    <w:p>
-                      <w:pPr>
-                        <w:pStyle w:val="ListParagraph"/>
-                        <w:numPr>
-                          <w:ilvl w:val="1"/>
-                          <w:numId w:val="1"/>
-                        </w:numPr>
-                      </w:pPr>
-                      <w:r>
-                        <w:t>Trap that activates when you go inside the trigger</w:t>
-                      </w:r>
-                    </w:p>
-                    <w:p>
-                      <w:pPr>
-                        <w:pStyle w:val="ListParagraph"/>
-                        <w:numPr>
-                          <w:ilvl w:val="1"/>
-                          <w:numId w:val="1"/>
-                        </w:numPr>
-                      </w:pPr>
-                      <w:r>
-                        <w:t>An elevator</w:t>
                       </w:r>
                     </w:p>
                   </w:txbxContent>

</xml_diff>